<commit_message>
Background, Problem, and objectives for DFSS done
</commit_message>
<xml_diff>
--- a/DataFusionForSleepStudies/DATA FUSION FOR SLEEP STUDIES.docx
+++ b/DataFusionForSleepStudies/DATA FUSION FOR SLEEP STUDIES.docx
@@ -5,54 +5,361 @@
     <w:p>
       <w:pPr>
         <w:pStyle w:val="Heading1"/>
-        <w:spacing w:line="480" w:lineRule="auto"/>
-      </w:pPr>
+      </w:pPr>
+      <w:r>
+        <w:t>DATA FUSION FOR SLEEP STUDIES DATA</w:t>
+      </w:r>
+    </w:p>
+    <w:p>
+      <w:pPr>
+        <w:pStyle w:val="Heading2"/>
+        <w:spacing w:line="480" w:lineRule="auto"/>
+      </w:pPr>
+      <w:r>
+        <w:t xml:space="preserve">Background </w:t>
+      </w:r>
+    </w:p>
+    <w:p>
+      <w:pPr>
+        <w:spacing w:line="480" w:lineRule="auto"/>
+      </w:pPr>
+      <w:r>
+        <w:t xml:space="preserve">Currently during sleep studies in Theatre 3 during Mr Jonathan Collier and Dr Suveer Singh’s clinic, </w:t>
+      </w:r>
+      <w:r>
+        <w:t xml:space="preserve">there are three major set of data collected for understanding, diagnosing, and treating sleep apnoea. The </w:t>
+      </w:r>
+      <w:r>
+        <w:t>three</w:t>
+      </w:r>
+      <w:r>
+        <w:t xml:space="preserve"> important </w:t>
+      </w:r>
+      <w:r>
+        <w:t>data</w:t>
+      </w:r>
+      <w:r>
+        <w:t>set</w:t>
+      </w:r>
+      <w:r>
+        <w:t>s</w:t>
+      </w:r>
+      <w:r>
+        <w:t xml:space="preserve"> are:</w:t>
+      </w:r>
+    </w:p>
+    <w:p>
+      <w:pPr>
+        <w:pStyle w:val="ListParagraph"/>
+        <w:numPr>
+          <w:ilvl w:val="0"/>
+          <w:numId w:val="1"/>
+        </w:numPr>
+        <w:spacing w:line="480" w:lineRule="auto"/>
+      </w:pPr>
+      <w:r>
+        <w:t>A</w:t>
+      </w:r>
+      <w:r>
+        <w:t xml:space="preserve">natomical </w:t>
+      </w:r>
+      <w:r>
+        <w:t>data</w:t>
+      </w:r>
+    </w:p>
+    <w:p>
+      <w:pPr>
+        <w:pStyle w:val="ListParagraph"/>
+        <w:numPr>
+          <w:ilvl w:val="0"/>
+          <w:numId w:val="1"/>
+        </w:numPr>
+        <w:spacing w:line="480" w:lineRule="auto"/>
+      </w:pPr>
+      <w:r>
+        <w:t>Sleep physiology data</w:t>
+      </w:r>
+    </w:p>
+    <w:p>
+      <w:pPr>
+        <w:pStyle w:val="ListParagraph"/>
+        <w:numPr>
+          <w:ilvl w:val="0"/>
+          <w:numId w:val="1"/>
+        </w:numPr>
+        <w:spacing w:line="480" w:lineRule="auto"/>
+      </w:pPr>
+      <w:r>
+        <w:t xml:space="preserve">Anaesthetic data </w:t>
+      </w:r>
+    </w:p>
+    <w:p>
+      <w:pPr>
+        <w:spacing w:line="480" w:lineRule="auto"/>
+      </w:pPr>
+      <w:r>
+        <w:t>The anatomical data shows the airway dynamics</w:t>
+      </w:r>
+      <w:r>
+        <w:t xml:space="preserve"> and location of sleep apnea event in the airway</w:t>
+      </w:r>
+      <w:r>
+        <w:t xml:space="preserve"> of the sleep apnoea patient</w:t>
+      </w:r>
+      <w:r>
+        <w:t xml:space="preserve"> during sleep</w:t>
+      </w:r>
+      <w:r>
+        <w:t xml:space="preserve">. It is captured using </w:t>
+      </w:r>
+      <w:r>
+        <w:t xml:space="preserve">a sleep endoscope. </w:t>
+      </w:r>
+      <w:r>
+        <w:t>The sleep physiology data shows how the physiology dynamics of the sleep apnoea during sleep.  The anaesthetic data shows how the induced sleep sedation during affects the physiology of the sleep apnoea patient during sleep.</w:t>
+      </w:r>
+    </w:p>
+    <w:p>
+      <w:pPr>
+        <w:pStyle w:val="Heading2"/>
+        <w:spacing w:line="480" w:lineRule="auto"/>
+      </w:pPr>
+      <w:r>
+        <w:t xml:space="preserve">Problem </w:t>
+      </w:r>
+    </w:p>
+    <w:p>
+      <w:pPr>
+        <w:spacing w:line="480" w:lineRule="auto"/>
+      </w:pPr>
+      <w:r>
+        <w:t xml:space="preserve">The challenges with </w:t>
+      </w:r>
+      <w:r>
+        <w:t>current sleep endoscopy studies are:</w:t>
+      </w:r>
+    </w:p>
+    <w:p>
+      <w:pPr>
+        <w:pStyle w:val="ListParagraph"/>
+        <w:numPr>
+          <w:ilvl w:val="0"/>
+          <w:numId w:val="3"/>
+        </w:numPr>
+        <w:spacing w:line="480" w:lineRule="auto"/>
+      </w:pPr>
+      <w:r>
+        <w:t>The datasets are independently displayed</w:t>
+      </w:r>
+    </w:p>
+    <w:p>
+      <w:pPr>
+        <w:pStyle w:val="ListParagraph"/>
+        <w:numPr>
+          <w:ilvl w:val="0"/>
+          <w:numId w:val="3"/>
+        </w:numPr>
+        <w:spacing w:line="480" w:lineRule="auto"/>
+      </w:pPr>
+      <w:r>
+        <w:t>The datasets are independently stored in different storage system</w:t>
+      </w:r>
+    </w:p>
+    <w:p>
+      <w:pPr>
+        <w:pStyle w:val="ListParagraph"/>
+        <w:numPr>
+          <w:ilvl w:val="0"/>
+          <w:numId w:val="3"/>
+        </w:numPr>
+        <w:spacing w:line="480" w:lineRule="auto"/>
+      </w:pPr>
+      <w:r>
+        <w:t>The datasets are independently retrieved for treatment analysis</w:t>
+      </w:r>
+    </w:p>
+    <w:p>
+      <w:pPr>
+        <w:pStyle w:val="ListParagraph"/>
+        <w:numPr>
+          <w:ilvl w:val="0"/>
+          <w:numId w:val="3"/>
+        </w:numPr>
+        <w:spacing w:line="480" w:lineRule="auto"/>
+      </w:pPr>
+      <w:r>
+        <w:t xml:space="preserve">The datasets are not synchronised in time </w:t>
+      </w:r>
+    </w:p>
+    <w:p>
+      <w:pPr>
+        <w:pStyle w:val="Heading2"/>
+        <w:spacing w:line="480" w:lineRule="auto"/>
+      </w:pPr>
+      <w:r>
+        <w:t xml:space="preserve">Aim </w:t>
+      </w:r>
+    </w:p>
+    <w:p>
+      <w:pPr>
+        <w:spacing w:line="480" w:lineRule="auto"/>
+      </w:pPr>
+      <w:r>
+        <w:t xml:space="preserve">The aim of the chapter is to develop a viable prototype of a clinical system for data fusion </w:t>
+      </w:r>
+      <w:r>
+        <w:t xml:space="preserve">of the anatomic and anaesthetic data </w:t>
+      </w:r>
+      <w:r>
+        <w:t>during sleep apnoea studies.</w:t>
+      </w:r>
+    </w:p>
+    <w:p>
+      <w:pPr>
+        <w:pStyle w:val="Heading2"/>
+        <w:spacing w:line="480" w:lineRule="auto"/>
+      </w:pPr>
+      <w:r>
+        <w:lastRenderedPageBreak/>
+        <w:t>Objectives</w:t>
+      </w:r>
+    </w:p>
+    <w:p>
+      <w:pPr>
+        <w:spacing w:line="480" w:lineRule="auto"/>
+      </w:pPr>
+      <w:r>
+        <w:t xml:space="preserve">The </w:t>
+      </w:r>
+      <w:r>
+        <w:t>objectives of this chapter are</w:t>
+      </w:r>
+      <w:r>
+        <w:t xml:space="preserve"> to:</w:t>
+      </w:r>
+    </w:p>
+    <w:p>
+      <w:pPr>
+        <w:pStyle w:val="ListParagraph"/>
+        <w:numPr>
+          <w:ilvl w:val="0"/>
+          <w:numId w:val="4"/>
+        </w:numPr>
+        <w:spacing w:line="480" w:lineRule="auto"/>
+      </w:pPr>
+      <w:r>
+        <w:t xml:space="preserve">Design a system architecture for </w:t>
+      </w:r>
+      <w:r>
+        <w:t>data fusion of data during sleep apnoea studies</w:t>
+      </w:r>
+    </w:p>
+    <w:p>
+      <w:pPr>
+        <w:pStyle w:val="ListParagraph"/>
+        <w:numPr>
+          <w:ilvl w:val="0"/>
+          <w:numId w:val="4"/>
+        </w:numPr>
+        <w:spacing w:line="480" w:lineRule="auto"/>
+      </w:pPr>
+      <w:r>
+        <w:t>Build the proposed system architecture proposed in Objective 1</w:t>
+      </w:r>
+    </w:p>
+    <w:p>
+      <w:pPr>
+        <w:pStyle w:val="ListParagraph"/>
+        <w:numPr>
+          <w:ilvl w:val="0"/>
+          <w:numId w:val="4"/>
+        </w:numPr>
+        <w:spacing w:line="480" w:lineRule="auto"/>
+      </w:pPr>
+      <w:r>
+        <w:t>Test the built system in objective 2 in laboratory setting</w:t>
+      </w:r>
+    </w:p>
+    <w:p>
+      <w:pPr>
+        <w:pStyle w:val="ListParagraph"/>
+        <w:numPr>
+          <w:ilvl w:val="0"/>
+          <w:numId w:val="4"/>
+        </w:numPr>
+        <w:spacing w:line="480" w:lineRule="auto"/>
+      </w:pPr>
+      <w:r>
+        <w:t xml:space="preserve">Test the built system in objective 2 in clinical setting </w:t>
+      </w:r>
+    </w:p>
+    <w:p>
+      <w:pPr>
+        <w:pStyle w:val="ListParagraph"/>
+        <w:numPr>
+          <w:ilvl w:val="0"/>
+          <w:numId w:val="4"/>
+        </w:numPr>
+        <w:spacing w:line="480" w:lineRule="auto"/>
+      </w:pPr>
+      <w:r>
+        <w:t>Report the result in objective 3 and 4</w:t>
+      </w:r>
+    </w:p>
+    <w:p>
+      <w:pPr>
+        <w:pStyle w:val="ListParagraph"/>
+        <w:numPr>
+          <w:ilvl w:val="0"/>
+          <w:numId w:val="4"/>
+        </w:numPr>
+        <w:spacing w:line="480" w:lineRule="auto"/>
+      </w:pPr>
+      <w:r>
+        <w:t xml:space="preserve">Discuss the system </w:t>
+      </w:r>
+    </w:p>
+    <w:p>
+      <w:pPr>
+        <w:pStyle w:val="ListParagraph"/>
+        <w:numPr>
+          <w:ilvl w:val="0"/>
+          <w:numId w:val="4"/>
+        </w:numPr>
+        <w:spacing w:line="480" w:lineRule="auto"/>
+      </w:pPr>
+      <w:r>
+        <w:t xml:space="preserve">Propose further systems architecture </w:t>
+      </w:r>
+    </w:p>
+    <w:p>
+      <w:pPr>
+        <w:pStyle w:val="ListParagraph"/>
+        <w:numPr>
+          <w:ilvl w:val="0"/>
+          <w:numId w:val="4"/>
+        </w:numPr>
+        <w:spacing w:line="480" w:lineRule="auto"/>
+      </w:pPr>
+      <w:r>
+        <w:t>Conclude on the proposed system.</w:t>
+      </w:r>
+    </w:p>
+    <w:p>
+      <w:pPr>
+        <w:pStyle w:val="Heading2"/>
+      </w:pPr>
+      <w:r>
+        <w:t xml:space="preserve">System Architecture </w:t>
+      </w:r>
+    </w:p>
+    <w:p>
       <w:bookmarkStart w:id="0" w:name="_GoBack"/>
-      <w:r>
-        <w:t>DATA FUSION FOR SLEEP STUDIES DATA</w:t>
-      </w:r>
-    </w:p>
-    <w:bookmarkEnd w:id="0"/>
-    <w:p>
-      <w:pPr>
-        <w:spacing w:line="480" w:lineRule="auto"/>
-      </w:pPr>
-      <w:r>
-        <w:t>Problem:</w:t>
-      </w:r>
-    </w:p>
-    <w:p>
-      <w:pPr>
-        <w:spacing w:line="480" w:lineRule="auto"/>
-      </w:pPr>
-      <w:r>
-        <w:t xml:space="preserve">Currently during sleep studies in Theatre 3 during Mr Jonathan Collier and Dr Suveer Singh’s clinic, anatomical data </w:t>
-      </w:r>
-    </w:p>
-    <w:p>
-      <w:pPr>
-        <w:spacing w:line="480" w:lineRule="auto"/>
-      </w:pPr>
-    </w:p>
-    <w:p>
-      <w:pPr>
-        <w:spacing w:line="480" w:lineRule="auto"/>
-      </w:pPr>
-      <w:r>
-        <w:t>Objectives</w:t>
-      </w:r>
-    </w:p>
-    <w:p>
-      <w:pPr>
-        <w:spacing w:line="480" w:lineRule="auto"/>
-      </w:pPr>
-      <w:r>
-        <w:t>Method</w:t>
-      </w:r>
-    </w:p>
-    <w:p>
-      <w:pPr>
-        <w:spacing w:line="480" w:lineRule="auto"/>
+      <w:bookmarkEnd w:id="0"/>
+    </w:p>
+    <w:p>
+      <w:pPr>
+        <w:pStyle w:val="Heading2"/>
       </w:pPr>
       <w:r>
         <w:t>Result</w:t>
@@ -60,7 +367,7 @@
     </w:p>
     <w:p>
       <w:pPr>
-        <w:spacing w:line="480" w:lineRule="auto"/>
+        <w:pStyle w:val="Heading2"/>
       </w:pPr>
       <w:r>
         <w:t>Conclusion</w:t>
@@ -79,6 +386,385 @@
     </w:sectPr>
   </w:body>
 </w:document>
+</file>
+
+<file path=word/numbering.xml><?xml version="1.0" encoding="utf-8"?>
+<w:numbering xmlns:wpc="http://schemas.microsoft.com/office/word/2010/wordprocessingCanvas" xmlns:mc="http://schemas.openxmlformats.org/markup-compatibility/2006" xmlns:o="urn:schemas-microsoft-com:office:office" xmlns:r="http://schemas.openxmlformats.org/officeDocument/2006/relationships" xmlns:m="http://schemas.openxmlformats.org/officeDocument/2006/math" xmlns:v="urn:schemas-microsoft-com:vml" xmlns:wp14="http://schemas.microsoft.com/office/word/2010/wordprocessingDrawing" xmlns:wp="http://schemas.openxmlformats.org/drawingml/2006/wordprocessingDrawing" xmlns:w10="urn:schemas-microsoft-com:office:word" xmlns:w="http://schemas.openxmlformats.org/wordprocessingml/2006/main" xmlns:w14="http://schemas.microsoft.com/office/word/2010/wordml" xmlns:wpg="http://schemas.microsoft.com/office/word/2010/wordprocessingGroup" xmlns:wpi="http://schemas.microsoft.com/office/word/2010/wordprocessingInk" xmlns:wne="http://schemas.microsoft.com/office/word/2006/wordml" xmlns:wps="http://schemas.microsoft.com/office/word/2010/wordprocessingShape" mc:Ignorable="w14 wp14">
+  <w:abstractNum w:abstractNumId="0">
+    <w:nsid w:val="00980649"/>
+    <w:multiLevelType w:val="multilevel"/>
+    <w:tmpl w:val="08090025"/>
+    <w:lvl w:ilvl="0">
+      <w:start w:val="1"/>
+      <w:numFmt w:val="decimal"/>
+      <w:pStyle w:val="Heading1"/>
+      <w:lvlText w:val="%1"/>
+      <w:lvlJc w:val="left"/>
+      <w:pPr>
+        <w:ind w:left="432" w:hanging="432"/>
+      </w:pPr>
+    </w:lvl>
+    <w:lvl w:ilvl="1">
+      <w:start w:val="1"/>
+      <w:numFmt w:val="decimal"/>
+      <w:pStyle w:val="Heading2"/>
+      <w:lvlText w:val="%1.%2"/>
+      <w:lvlJc w:val="left"/>
+      <w:pPr>
+        <w:ind w:left="576" w:hanging="576"/>
+      </w:pPr>
+    </w:lvl>
+    <w:lvl w:ilvl="2">
+      <w:start w:val="1"/>
+      <w:numFmt w:val="decimal"/>
+      <w:pStyle w:val="Heading3"/>
+      <w:lvlText w:val="%1.%2.%3"/>
+      <w:lvlJc w:val="left"/>
+      <w:pPr>
+        <w:ind w:left="720" w:hanging="720"/>
+      </w:pPr>
+    </w:lvl>
+    <w:lvl w:ilvl="3">
+      <w:start w:val="1"/>
+      <w:numFmt w:val="decimal"/>
+      <w:pStyle w:val="Heading4"/>
+      <w:lvlText w:val="%1.%2.%3.%4"/>
+      <w:lvlJc w:val="left"/>
+      <w:pPr>
+        <w:ind w:left="864" w:hanging="864"/>
+      </w:pPr>
+    </w:lvl>
+    <w:lvl w:ilvl="4">
+      <w:start w:val="1"/>
+      <w:numFmt w:val="decimal"/>
+      <w:pStyle w:val="Heading5"/>
+      <w:lvlText w:val="%1.%2.%3.%4.%5"/>
+      <w:lvlJc w:val="left"/>
+      <w:pPr>
+        <w:ind w:left="1008" w:hanging="1008"/>
+      </w:pPr>
+    </w:lvl>
+    <w:lvl w:ilvl="5">
+      <w:start w:val="1"/>
+      <w:numFmt w:val="decimal"/>
+      <w:pStyle w:val="Heading6"/>
+      <w:lvlText w:val="%1.%2.%3.%4.%5.%6"/>
+      <w:lvlJc w:val="left"/>
+      <w:pPr>
+        <w:ind w:left="1152" w:hanging="1152"/>
+      </w:pPr>
+    </w:lvl>
+    <w:lvl w:ilvl="6">
+      <w:start w:val="1"/>
+      <w:numFmt w:val="decimal"/>
+      <w:pStyle w:val="Heading7"/>
+      <w:lvlText w:val="%1.%2.%3.%4.%5.%6.%7"/>
+      <w:lvlJc w:val="left"/>
+      <w:pPr>
+        <w:ind w:left="1296" w:hanging="1296"/>
+      </w:pPr>
+    </w:lvl>
+    <w:lvl w:ilvl="7">
+      <w:start w:val="1"/>
+      <w:numFmt w:val="decimal"/>
+      <w:pStyle w:val="Heading8"/>
+      <w:lvlText w:val="%1.%2.%3.%4.%5.%6.%7.%8"/>
+      <w:lvlJc w:val="left"/>
+      <w:pPr>
+        <w:ind w:left="1440" w:hanging="1440"/>
+      </w:pPr>
+    </w:lvl>
+    <w:lvl w:ilvl="8">
+      <w:start w:val="1"/>
+      <w:numFmt w:val="decimal"/>
+      <w:pStyle w:val="Heading9"/>
+      <w:lvlText w:val="%1.%2.%3.%4.%5.%6.%7.%8.%9"/>
+      <w:lvlJc w:val="left"/>
+      <w:pPr>
+        <w:ind w:left="1584" w:hanging="1584"/>
+      </w:pPr>
+    </w:lvl>
+  </w:abstractNum>
+  <w:abstractNum w:abstractNumId="1">
+    <w:nsid w:val="1C286B15"/>
+    <w:multiLevelType w:val="hybridMultilevel"/>
+    <w:tmpl w:val="B64CFF44"/>
+    <w:lvl w:ilvl="0" w:tplc="0809000F">
+      <w:start w:val="1"/>
+      <w:numFmt w:val="decimal"/>
+      <w:lvlText w:val="%1."/>
+      <w:lvlJc w:val="left"/>
+      <w:pPr>
+        <w:ind w:left="720" w:hanging="360"/>
+      </w:pPr>
+      <w:rPr>
+        <w:rFonts w:hint="default"/>
+      </w:rPr>
+    </w:lvl>
+    <w:lvl w:ilvl="1" w:tplc="08090019" w:tentative="1">
+      <w:start w:val="1"/>
+      <w:numFmt w:val="lowerLetter"/>
+      <w:lvlText w:val="%2."/>
+      <w:lvlJc w:val="left"/>
+      <w:pPr>
+        <w:ind w:left="1440" w:hanging="360"/>
+      </w:pPr>
+    </w:lvl>
+    <w:lvl w:ilvl="2" w:tplc="0809001B" w:tentative="1">
+      <w:start w:val="1"/>
+      <w:numFmt w:val="lowerRoman"/>
+      <w:lvlText w:val="%3."/>
+      <w:lvlJc w:val="right"/>
+      <w:pPr>
+        <w:ind w:left="2160" w:hanging="180"/>
+      </w:pPr>
+    </w:lvl>
+    <w:lvl w:ilvl="3" w:tplc="0809000F" w:tentative="1">
+      <w:start w:val="1"/>
+      <w:numFmt w:val="decimal"/>
+      <w:lvlText w:val="%4."/>
+      <w:lvlJc w:val="left"/>
+      <w:pPr>
+        <w:ind w:left="2880" w:hanging="360"/>
+      </w:pPr>
+    </w:lvl>
+    <w:lvl w:ilvl="4" w:tplc="08090019" w:tentative="1">
+      <w:start w:val="1"/>
+      <w:numFmt w:val="lowerLetter"/>
+      <w:lvlText w:val="%5."/>
+      <w:lvlJc w:val="left"/>
+      <w:pPr>
+        <w:ind w:left="3600" w:hanging="360"/>
+      </w:pPr>
+    </w:lvl>
+    <w:lvl w:ilvl="5" w:tplc="0809001B" w:tentative="1">
+      <w:start w:val="1"/>
+      <w:numFmt w:val="lowerRoman"/>
+      <w:lvlText w:val="%6."/>
+      <w:lvlJc w:val="right"/>
+      <w:pPr>
+        <w:ind w:left="4320" w:hanging="180"/>
+      </w:pPr>
+    </w:lvl>
+    <w:lvl w:ilvl="6" w:tplc="0809000F" w:tentative="1">
+      <w:start w:val="1"/>
+      <w:numFmt w:val="decimal"/>
+      <w:lvlText w:val="%7."/>
+      <w:lvlJc w:val="left"/>
+      <w:pPr>
+        <w:ind w:left="5040" w:hanging="360"/>
+      </w:pPr>
+    </w:lvl>
+    <w:lvl w:ilvl="7" w:tplc="08090019" w:tentative="1">
+      <w:start w:val="1"/>
+      <w:numFmt w:val="lowerLetter"/>
+      <w:lvlText w:val="%8."/>
+      <w:lvlJc w:val="left"/>
+      <w:pPr>
+        <w:ind w:left="5760" w:hanging="360"/>
+      </w:pPr>
+    </w:lvl>
+    <w:lvl w:ilvl="8" w:tplc="0809001B" w:tentative="1">
+      <w:start w:val="1"/>
+      <w:numFmt w:val="lowerRoman"/>
+      <w:lvlText w:val="%9."/>
+      <w:lvlJc w:val="right"/>
+      <w:pPr>
+        <w:ind w:left="6480" w:hanging="180"/>
+      </w:pPr>
+    </w:lvl>
+  </w:abstractNum>
+  <w:abstractNum w:abstractNumId="2">
+    <w:nsid w:val="25BC6177"/>
+    <w:multiLevelType w:val="hybridMultilevel"/>
+    <w:tmpl w:val="E55EDB06"/>
+    <w:lvl w:ilvl="0" w:tplc="0809000F">
+      <w:start w:val="1"/>
+      <w:numFmt w:val="decimal"/>
+      <w:lvlText w:val="%1."/>
+      <w:lvlJc w:val="left"/>
+      <w:pPr>
+        <w:ind w:left="720" w:hanging="360"/>
+      </w:pPr>
+      <w:rPr>
+        <w:rFonts w:hint="default"/>
+      </w:rPr>
+    </w:lvl>
+    <w:lvl w:ilvl="1" w:tplc="08090019" w:tentative="1">
+      <w:start w:val="1"/>
+      <w:numFmt w:val="lowerLetter"/>
+      <w:lvlText w:val="%2."/>
+      <w:lvlJc w:val="left"/>
+      <w:pPr>
+        <w:ind w:left="1440" w:hanging="360"/>
+      </w:pPr>
+    </w:lvl>
+    <w:lvl w:ilvl="2" w:tplc="0809001B" w:tentative="1">
+      <w:start w:val="1"/>
+      <w:numFmt w:val="lowerRoman"/>
+      <w:lvlText w:val="%3."/>
+      <w:lvlJc w:val="right"/>
+      <w:pPr>
+        <w:ind w:left="2160" w:hanging="180"/>
+      </w:pPr>
+    </w:lvl>
+    <w:lvl w:ilvl="3" w:tplc="0809000F" w:tentative="1">
+      <w:start w:val="1"/>
+      <w:numFmt w:val="decimal"/>
+      <w:lvlText w:val="%4."/>
+      <w:lvlJc w:val="left"/>
+      <w:pPr>
+        <w:ind w:left="2880" w:hanging="360"/>
+      </w:pPr>
+    </w:lvl>
+    <w:lvl w:ilvl="4" w:tplc="08090019" w:tentative="1">
+      <w:start w:val="1"/>
+      <w:numFmt w:val="lowerLetter"/>
+      <w:lvlText w:val="%5."/>
+      <w:lvlJc w:val="left"/>
+      <w:pPr>
+        <w:ind w:left="3600" w:hanging="360"/>
+      </w:pPr>
+    </w:lvl>
+    <w:lvl w:ilvl="5" w:tplc="0809001B" w:tentative="1">
+      <w:start w:val="1"/>
+      <w:numFmt w:val="lowerRoman"/>
+      <w:lvlText w:val="%6."/>
+      <w:lvlJc w:val="right"/>
+      <w:pPr>
+        <w:ind w:left="4320" w:hanging="180"/>
+      </w:pPr>
+    </w:lvl>
+    <w:lvl w:ilvl="6" w:tplc="0809000F" w:tentative="1">
+      <w:start w:val="1"/>
+      <w:numFmt w:val="decimal"/>
+      <w:lvlText w:val="%7."/>
+      <w:lvlJc w:val="left"/>
+      <w:pPr>
+        <w:ind w:left="5040" w:hanging="360"/>
+      </w:pPr>
+    </w:lvl>
+    <w:lvl w:ilvl="7" w:tplc="08090019" w:tentative="1">
+      <w:start w:val="1"/>
+      <w:numFmt w:val="lowerLetter"/>
+      <w:lvlText w:val="%8."/>
+      <w:lvlJc w:val="left"/>
+      <w:pPr>
+        <w:ind w:left="5760" w:hanging="360"/>
+      </w:pPr>
+    </w:lvl>
+    <w:lvl w:ilvl="8" w:tplc="0809001B" w:tentative="1">
+      <w:start w:val="1"/>
+      <w:numFmt w:val="lowerRoman"/>
+      <w:lvlText w:val="%9."/>
+      <w:lvlJc w:val="right"/>
+      <w:pPr>
+        <w:ind w:left="6480" w:hanging="180"/>
+      </w:pPr>
+    </w:lvl>
+  </w:abstractNum>
+  <w:abstractNum w:abstractNumId="3">
+    <w:nsid w:val="4FF93CB3"/>
+    <w:multiLevelType w:val="hybridMultilevel"/>
+    <w:tmpl w:val="75CEBD2A"/>
+    <w:lvl w:ilvl="0" w:tplc="0809000F">
+      <w:start w:val="1"/>
+      <w:numFmt w:val="decimal"/>
+      <w:lvlText w:val="%1."/>
+      <w:lvlJc w:val="left"/>
+      <w:pPr>
+        <w:ind w:left="720" w:hanging="360"/>
+      </w:pPr>
+      <w:rPr>
+        <w:rFonts w:hint="default"/>
+      </w:rPr>
+    </w:lvl>
+    <w:lvl w:ilvl="1" w:tplc="08090019" w:tentative="1">
+      <w:start w:val="1"/>
+      <w:numFmt w:val="lowerLetter"/>
+      <w:lvlText w:val="%2."/>
+      <w:lvlJc w:val="left"/>
+      <w:pPr>
+        <w:ind w:left="1440" w:hanging="360"/>
+      </w:pPr>
+    </w:lvl>
+    <w:lvl w:ilvl="2" w:tplc="0809001B" w:tentative="1">
+      <w:start w:val="1"/>
+      <w:numFmt w:val="lowerRoman"/>
+      <w:lvlText w:val="%3."/>
+      <w:lvlJc w:val="right"/>
+      <w:pPr>
+        <w:ind w:left="2160" w:hanging="180"/>
+      </w:pPr>
+    </w:lvl>
+    <w:lvl w:ilvl="3" w:tplc="0809000F" w:tentative="1">
+      <w:start w:val="1"/>
+      <w:numFmt w:val="decimal"/>
+      <w:lvlText w:val="%4."/>
+      <w:lvlJc w:val="left"/>
+      <w:pPr>
+        <w:ind w:left="2880" w:hanging="360"/>
+      </w:pPr>
+    </w:lvl>
+    <w:lvl w:ilvl="4" w:tplc="08090019" w:tentative="1">
+      <w:start w:val="1"/>
+      <w:numFmt w:val="lowerLetter"/>
+      <w:lvlText w:val="%5."/>
+      <w:lvlJc w:val="left"/>
+      <w:pPr>
+        <w:ind w:left="3600" w:hanging="360"/>
+      </w:pPr>
+    </w:lvl>
+    <w:lvl w:ilvl="5" w:tplc="0809001B" w:tentative="1">
+      <w:start w:val="1"/>
+      <w:numFmt w:val="lowerRoman"/>
+      <w:lvlText w:val="%6."/>
+      <w:lvlJc w:val="right"/>
+      <w:pPr>
+        <w:ind w:left="4320" w:hanging="180"/>
+      </w:pPr>
+    </w:lvl>
+    <w:lvl w:ilvl="6" w:tplc="0809000F" w:tentative="1">
+      <w:start w:val="1"/>
+      <w:numFmt w:val="decimal"/>
+      <w:lvlText w:val="%7."/>
+      <w:lvlJc w:val="left"/>
+      <w:pPr>
+        <w:ind w:left="5040" w:hanging="360"/>
+      </w:pPr>
+    </w:lvl>
+    <w:lvl w:ilvl="7" w:tplc="08090019" w:tentative="1">
+      <w:start w:val="1"/>
+      <w:numFmt w:val="lowerLetter"/>
+      <w:lvlText w:val="%8."/>
+      <w:lvlJc w:val="left"/>
+      <w:pPr>
+        <w:ind w:left="5760" w:hanging="360"/>
+      </w:pPr>
+    </w:lvl>
+    <w:lvl w:ilvl="8" w:tplc="0809001B" w:tentative="1">
+      <w:start w:val="1"/>
+      <w:numFmt w:val="lowerRoman"/>
+      <w:lvlText w:val="%9."/>
+      <w:lvlJc w:val="right"/>
+      <w:pPr>
+        <w:ind w:left="6480" w:hanging="180"/>
+      </w:pPr>
+    </w:lvl>
+  </w:abstractNum>
+  <w:num w:numId="1">
+    <w:abstractNumId w:val="1"/>
+  </w:num>
+  <w:num w:numId="2">
+    <w:abstractNumId w:val="0"/>
+  </w:num>
+  <w:num w:numId="3">
+    <w:abstractNumId w:val="2"/>
+  </w:num>
+  <w:num w:numId="4">
+    <w:abstractNumId w:val="3"/>
+  </w:num>
+</w:numbering>
 </file>
 
 <file path=word/styles.xml><?xml version="1.0" encoding="utf-8"?>
@@ -257,6 +943,9 @@
     <w:pPr>
       <w:keepNext/>
       <w:keepLines/>
+      <w:numPr>
+        <w:numId w:val="2"/>
+      </w:numPr>
       <w:spacing w:before="480" w:after="0"/>
       <w:outlineLvl w:val="0"/>
     </w:pPr>
@@ -267,6 +956,225 @@
       <w:color w:val="365F91" w:themeColor="accent1" w:themeShade="BF"/>
       <w:sz w:val="28"/>
       <w:szCs w:val="28"/>
+    </w:rPr>
+  </w:style>
+  <w:style w:type="paragraph" w:styleId="Heading2">
+    <w:name w:val="heading 2"/>
+    <w:basedOn w:val="Normal"/>
+    <w:next w:val="Normal"/>
+    <w:link w:val="Heading2Char"/>
+    <w:uiPriority w:val="9"/>
+    <w:unhideWhenUsed/>
+    <w:qFormat/>
+    <w:rsid w:val="0002119E"/>
+    <w:pPr>
+      <w:keepNext/>
+      <w:keepLines/>
+      <w:numPr>
+        <w:ilvl w:val="1"/>
+        <w:numId w:val="2"/>
+      </w:numPr>
+      <w:spacing w:before="200" w:after="0"/>
+      <w:outlineLvl w:val="1"/>
+    </w:pPr>
+    <w:rPr>
+      <w:rFonts w:asciiTheme="majorHAnsi" w:eastAsiaTheme="majorEastAsia" w:hAnsiTheme="majorHAnsi" w:cstheme="majorBidi"/>
+      <w:b/>
+      <w:bCs/>
+      <w:color w:val="4F81BD" w:themeColor="accent1"/>
+      <w:sz w:val="26"/>
+      <w:szCs w:val="26"/>
+    </w:rPr>
+  </w:style>
+  <w:style w:type="paragraph" w:styleId="Heading3">
+    <w:name w:val="heading 3"/>
+    <w:basedOn w:val="Normal"/>
+    <w:next w:val="Normal"/>
+    <w:link w:val="Heading3Char"/>
+    <w:uiPriority w:val="9"/>
+    <w:semiHidden/>
+    <w:unhideWhenUsed/>
+    <w:qFormat/>
+    <w:rsid w:val="0002119E"/>
+    <w:pPr>
+      <w:keepNext/>
+      <w:keepLines/>
+      <w:numPr>
+        <w:ilvl w:val="2"/>
+        <w:numId w:val="2"/>
+      </w:numPr>
+      <w:spacing w:before="200" w:after="0"/>
+      <w:outlineLvl w:val="2"/>
+    </w:pPr>
+    <w:rPr>
+      <w:rFonts w:asciiTheme="majorHAnsi" w:eastAsiaTheme="majorEastAsia" w:hAnsiTheme="majorHAnsi" w:cstheme="majorBidi"/>
+      <w:b/>
+      <w:bCs/>
+      <w:color w:val="4F81BD" w:themeColor="accent1"/>
+    </w:rPr>
+  </w:style>
+  <w:style w:type="paragraph" w:styleId="Heading4">
+    <w:name w:val="heading 4"/>
+    <w:basedOn w:val="Normal"/>
+    <w:next w:val="Normal"/>
+    <w:link w:val="Heading4Char"/>
+    <w:uiPriority w:val="9"/>
+    <w:semiHidden/>
+    <w:unhideWhenUsed/>
+    <w:qFormat/>
+    <w:rsid w:val="0002119E"/>
+    <w:pPr>
+      <w:keepNext/>
+      <w:keepLines/>
+      <w:numPr>
+        <w:ilvl w:val="3"/>
+        <w:numId w:val="2"/>
+      </w:numPr>
+      <w:spacing w:before="200" w:after="0"/>
+      <w:outlineLvl w:val="3"/>
+    </w:pPr>
+    <w:rPr>
+      <w:rFonts w:asciiTheme="majorHAnsi" w:eastAsiaTheme="majorEastAsia" w:hAnsiTheme="majorHAnsi" w:cstheme="majorBidi"/>
+      <w:b/>
+      <w:bCs/>
+      <w:i/>
+      <w:iCs/>
+      <w:color w:val="4F81BD" w:themeColor="accent1"/>
+    </w:rPr>
+  </w:style>
+  <w:style w:type="paragraph" w:styleId="Heading5">
+    <w:name w:val="heading 5"/>
+    <w:basedOn w:val="Normal"/>
+    <w:next w:val="Normal"/>
+    <w:link w:val="Heading5Char"/>
+    <w:uiPriority w:val="9"/>
+    <w:semiHidden/>
+    <w:unhideWhenUsed/>
+    <w:qFormat/>
+    <w:rsid w:val="0002119E"/>
+    <w:pPr>
+      <w:keepNext/>
+      <w:keepLines/>
+      <w:numPr>
+        <w:ilvl w:val="4"/>
+        <w:numId w:val="2"/>
+      </w:numPr>
+      <w:spacing w:before="200" w:after="0"/>
+      <w:outlineLvl w:val="4"/>
+    </w:pPr>
+    <w:rPr>
+      <w:rFonts w:asciiTheme="majorHAnsi" w:eastAsiaTheme="majorEastAsia" w:hAnsiTheme="majorHAnsi" w:cstheme="majorBidi"/>
+      <w:color w:val="243F60" w:themeColor="accent1" w:themeShade="7F"/>
+    </w:rPr>
+  </w:style>
+  <w:style w:type="paragraph" w:styleId="Heading6">
+    <w:name w:val="heading 6"/>
+    <w:basedOn w:val="Normal"/>
+    <w:next w:val="Normal"/>
+    <w:link w:val="Heading6Char"/>
+    <w:uiPriority w:val="9"/>
+    <w:semiHidden/>
+    <w:unhideWhenUsed/>
+    <w:qFormat/>
+    <w:rsid w:val="0002119E"/>
+    <w:pPr>
+      <w:keepNext/>
+      <w:keepLines/>
+      <w:numPr>
+        <w:ilvl w:val="5"/>
+        <w:numId w:val="2"/>
+      </w:numPr>
+      <w:spacing w:before="200" w:after="0"/>
+      <w:outlineLvl w:val="5"/>
+    </w:pPr>
+    <w:rPr>
+      <w:rFonts w:asciiTheme="majorHAnsi" w:eastAsiaTheme="majorEastAsia" w:hAnsiTheme="majorHAnsi" w:cstheme="majorBidi"/>
+      <w:i/>
+      <w:iCs/>
+      <w:color w:val="243F60" w:themeColor="accent1" w:themeShade="7F"/>
+    </w:rPr>
+  </w:style>
+  <w:style w:type="paragraph" w:styleId="Heading7">
+    <w:name w:val="heading 7"/>
+    <w:basedOn w:val="Normal"/>
+    <w:next w:val="Normal"/>
+    <w:link w:val="Heading7Char"/>
+    <w:uiPriority w:val="9"/>
+    <w:semiHidden/>
+    <w:unhideWhenUsed/>
+    <w:qFormat/>
+    <w:rsid w:val="0002119E"/>
+    <w:pPr>
+      <w:keepNext/>
+      <w:keepLines/>
+      <w:numPr>
+        <w:ilvl w:val="6"/>
+        <w:numId w:val="2"/>
+      </w:numPr>
+      <w:spacing w:before="200" w:after="0"/>
+      <w:outlineLvl w:val="6"/>
+    </w:pPr>
+    <w:rPr>
+      <w:rFonts w:asciiTheme="majorHAnsi" w:eastAsiaTheme="majorEastAsia" w:hAnsiTheme="majorHAnsi" w:cstheme="majorBidi"/>
+      <w:i/>
+      <w:iCs/>
+      <w:color w:val="404040" w:themeColor="text1" w:themeTint="BF"/>
+    </w:rPr>
+  </w:style>
+  <w:style w:type="paragraph" w:styleId="Heading8">
+    <w:name w:val="heading 8"/>
+    <w:basedOn w:val="Normal"/>
+    <w:next w:val="Normal"/>
+    <w:link w:val="Heading8Char"/>
+    <w:uiPriority w:val="9"/>
+    <w:semiHidden/>
+    <w:unhideWhenUsed/>
+    <w:qFormat/>
+    <w:rsid w:val="0002119E"/>
+    <w:pPr>
+      <w:keepNext/>
+      <w:keepLines/>
+      <w:numPr>
+        <w:ilvl w:val="7"/>
+        <w:numId w:val="2"/>
+      </w:numPr>
+      <w:spacing w:before="200" w:after="0"/>
+      <w:outlineLvl w:val="7"/>
+    </w:pPr>
+    <w:rPr>
+      <w:rFonts w:asciiTheme="majorHAnsi" w:eastAsiaTheme="majorEastAsia" w:hAnsiTheme="majorHAnsi" w:cstheme="majorBidi"/>
+      <w:color w:val="404040" w:themeColor="text1" w:themeTint="BF"/>
+      <w:sz w:val="20"/>
+      <w:szCs w:val="20"/>
+    </w:rPr>
+  </w:style>
+  <w:style w:type="paragraph" w:styleId="Heading9">
+    <w:name w:val="heading 9"/>
+    <w:basedOn w:val="Normal"/>
+    <w:next w:val="Normal"/>
+    <w:link w:val="Heading9Char"/>
+    <w:uiPriority w:val="9"/>
+    <w:semiHidden/>
+    <w:unhideWhenUsed/>
+    <w:qFormat/>
+    <w:rsid w:val="0002119E"/>
+    <w:pPr>
+      <w:keepNext/>
+      <w:keepLines/>
+      <w:numPr>
+        <w:ilvl w:val="8"/>
+        <w:numId w:val="2"/>
+      </w:numPr>
+      <w:spacing w:before="200" w:after="0"/>
+      <w:outlineLvl w:val="8"/>
+    </w:pPr>
+    <w:rPr>
+      <w:rFonts w:asciiTheme="majorHAnsi" w:eastAsiaTheme="majorEastAsia" w:hAnsiTheme="majorHAnsi" w:cstheme="majorBidi"/>
+      <w:i/>
+      <w:iCs/>
+      <w:color w:val="404040" w:themeColor="text1" w:themeTint="BF"/>
+      <w:sz w:val="20"/>
+      <w:szCs w:val="20"/>
     </w:rPr>
   </w:style>
   <w:style w:type="character" w:default="1" w:styleId="DefaultParagraphFont">
@@ -309,6 +1217,137 @@
       <w:color w:val="365F91" w:themeColor="accent1" w:themeShade="BF"/>
       <w:sz w:val="28"/>
       <w:szCs w:val="28"/>
+    </w:rPr>
+  </w:style>
+  <w:style w:type="paragraph" w:styleId="ListParagraph">
+    <w:name w:val="List Paragraph"/>
+    <w:basedOn w:val="Normal"/>
+    <w:uiPriority w:val="34"/>
+    <w:qFormat/>
+    <w:rsid w:val="00197D54"/>
+    <w:pPr>
+      <w:ind w:left="720"/>
+      <w:contextualSpacing/>
+    </w:pPr>
+  </w:style>
+  <w:style w:type="character" w:customStyle="1" w:styleId="Heading2Char">
+    <w:name w:val="Heading 2 Char"/>
+    <w:basedOn w:val="DefaultParagraphFont"/>
+    <w:link w:val="Heading2"/>
+    <w:uiPriority w:val="9"/>
+    <w:rsid w:val="0002119E"/>
+    <w:rPr>
+      <w:rFonts w:asciiTheme="majorHAnsi" w:eastAsiaTheme="majorEastAsia" w:hAnsiTheme="majorHAnsi" w:cstheme="majorBidi"/>
+      <w:b/>
+      <w:bCs/>
+      <w:color w:val="4F81BD" w:themeColor="accent1"/>
+      <w:sz w:val="26"/>
+      <w:szCs w:val="26"/>
+    </w:rPr>
+  </w:style>
+  <w:style w:type="character" w:customStyle="1" w:styleId="Heading3Char">
+    <w:name w:val="Heading 3 Char"/>
+    <w:basedOn w:val="DefaultParagraphFont"/>
+    <w:link w:val="Heading3"/>
+    <w:uiPriority w:val="9"/>
+    <w:semiHidden/>
+    <w:rsid w:val="0002119E"/>
+    <w:rPr>
+      <w:rFonts w:asciiTheme="majorHAnsi" w:eastAsiaTheme="majorEastAsia" w:hAnsiTheme="majorHAnsi" w:cstheme="majorBidi"/>
+      <w:b/>
+      <w:bCs/>
+      <w:color w:val="4F81BD" w:themeColor="accent1"/>
+      <w:sz w:val="24"/>
+    </w:rPr>
+  </w:style>
+  <w:style w:type="character" w:customStyle="1" w:styleId="Heading4Char">
+    <w:name w:val="Heading 4 Char"/>
+    <w:basedOn w:val="DefaultParagraphFont"/>
+    <w:link w:val="Heading4"/>
+    <w:uiPriority w:val="9"/>
+    <w:semiHidden/>
+    <w:rsid w:val="0002119E"/>
+    <w:rPr>
+      <w:rFonts w:asciiTheme="majorHAnsi" w:eastAsiaTheme="majorEastAsia" w:hAnsiTheme="majorHAnsi" w:cstheme="majorBidi"/>
+      <w:b/>
+      <w:bCs/>
+      <w:i/>
+      <w:iCs/>
+      <w:color w:val="4F81BD" w:themeColor="accent1"/>
+      <w:sz w:val="24"/>
+    </w:rPr>
+  </w:style>
+  <w:style w:type="character" w:customStyle="1" w:styleId="Heading5Char">
+    <w:name w:val="Heading 5 Char"/>
+    <w:basedOn w:val="DefaultParagraphFont"/>
+    <w:link w:val="Heading5"/>
+    <w:uiPriority w:val="9"/>
+    <w:semiHidden/>
+    <w:rsid w:val="0002119E"/>
+    <w:rPr>
+      <w:rFonts w:asciiTheme="majorHAnsi" w:eastAsiaTheme="majorEastAsia" w:hAnsiTheme="majorHAnsi" w:cstheme="majorBidi"/>
+      <w:color w:val="243F60" w:themeColor="accent1" w:themeShade="7F"/>
+      <w:sz w:val="24"/>
+    </w:rPr>
+  </w:style>
+  <w:style w:type="character" w:customStyle="1" w:styleId="Heading6Char">
+    <w:name w:val="Heading 6 Char"/>
+    <w:basedOn w:val="DefaultParagraphFont"/>
+    <w:link w:val="Heading6"/>
+    <w:uiPriority w:val="9"/>
+    <w:semiHidden/>
+    <w:rsid w:val="0002119E"/>
+    <w:rPr>
+      <w:rFonts w:asciiTheme="majorHAnsi" w:eastAsiaTheme="majorEastAsia" w:hAnsiTheme="majorHAnsi" w:cstheme="majorBidi"/>
+      <w:i/>
+      <w:iCs/>
+      <w:color w:val="243F60" w:themeColor="accent1" w:themeShade="7F"/>
+      <w:sz w:val="24"/>
+    </w:rPr>
+  </w:style>
+  <w:style w:type="character" w:customStyle="1" w:styleId="Heading7Char">
+    <w:name w:val="Heading 7 Char"/>
+    <w:basedOn w:val="DefaultParagraphFont"/>
+    <w:link w:val="Heading7"/>
+    <w:uiPriority w:val="9"/>
+    <w:semiHidden/>
+    <w:rsid w:val="0002119E"/>
+    <w:rPr>
+      <w:rFonts w:asciiTheme="majorHAnsi" w:eastAsiaTheme="majorEastAsia" w:hAnsiTheme="majorHAnsi" w:cstheme="majorBidi"/>
+      <w:i/>
+      <w:iCs/>
+      <w:color w:val="404040" w:themeColor="text1" w:themeTint="BF"/>
+      <w:sz w:val="24"/>
+    </w:rPr>
+  </w:style>
+  <w:style w:type="character" w:customStyle="1" w:styleId="Heading8Char">
+    <w:name w:val="Heading 8 Char"/>
+    <w:basedOn w:val="DefaultParagraphFont"/>
+    <w:link w:val="Heading8"/>
+    <w:uiPriority w:val="9"/>
+    <w:semiHidden/>
+    <w:rsid w:val="0002119E"/>
+    <w:rPr>
+      <w:rFonts w:asciiTheme="majorHAnsi" w:eastAsiaTheme="majorEastAsia" w:hAnsiTheme="majorHAnsi" w:cstheme="majorBidi"/>
+      <w:color w:val="404040" w:themeColor="text1" w:themeTint="BF"/>
+      <w:sz w:val="20"/>
+      <w:szCs w:val="20"/>
+    </w:rPr>
+  </w:style>
+  <w:style w:type="character" w:customStyle="1" w:styleId="Heading9Char">
+    <w:name w:val="Heading 9 Char"/>
+    <w:basedOn w:val="DefaultParagraphFont"/>
+    <w:link w:val="Heading9"/>
+    <w:uiPriority w:val="9"/>
+    <w:semiHidden/>
+    <w:rsid w:val="0002119E"/>
+    <w:rPr>
+      <w:rFonts w:asciiTheme="majorHAnsi" w:eastAsiaTheme="majorEastAsia" w:hAnsiTheme="majorHAnsi" w:cstheme="majorBidi"/>
+      <w:i/>
+      <w:iCs/>
+      <w:color w:val="404040" w:themeColor="text1" w:themeTint="BF"/>
+      <w:sz w:val="20"/>
+      <w:szCs w:val="20"/>
     </w:rPr>
   </w:style>
 </w:styles>
@@ -490,6 +1529,9 @@
     <w:pPr>
       <w:keepNext/>
       <w:keepLines/>
+      <w:numPr>
+        <w:numId w:val="2"/>
+      </w:numPr>
       <w:spacing w:before="480" w:after="0"/>
       <w:outlineLvl w:val="0"/>
     </w:pPr>
@@ -500,6 +1542,225 @@
       <w:color w:val="365F91" w:themeColor="accent1" w:themeShade="BF"/>
       <w:sz w:val="28"/>
       <w:szCs w:val="28"/>
+    </w:rPr>
+  </w:style>
+  <w:style w:type="paragraph" w:styleId="Heading2">
+    <w:name w:val="heading 2"/>
+    <w:basedOn w:val="Normal"/>
+    <w:next w:val="Normal"/>
+    <w:link w:val="Heading2Char"/>
+    <w:uiPriority w:val="9"/>
+    <w:unhideWhenUsed/>
+    <w:qFormat/>
+    <w:rsid w:val="0002119E"/>
+    <w:pPr>
+      <w:keepNext/>
+      <w:keepLines/>
+      <w:numPr>
+        <w:ilvl w:val="1"/>
+        <w:numId w:val="2"/>
+      </w:numPr>
+      <w:spacing w:before="200" w:after="0"/>
+      <w:outlineLvl w:val="1"/>
+    </w:pPr>
+    <w:rPr>
+      <w:rFonts w:asciiTheme="majorHAnsi" w:eastAsiaTheme="majorEastAsia" w:hAnsiTheme="majorHAnsi" w:cstheme="majorBidi"/>
+      <w:b/>
+      <w:bCs/>
+      <w:color w:val="4F81BD" w:themeColor="accent1"/>
+      <w:sz w:val="26"/>
+      <w:szCs w:val="26"/>
+    </w:rPr>
+  </w:style>
+  <w:style w:type="paragraph" w:styleId="Heading3">
+    <w:name w:val="heading 3"/>
+    <w:basedOn w:val="Normal"/>
+    <w:next w:val="Normal"/>
+    <w:link w:val="Heading3Char"/>
+    <w:uiPriority w:val="9"/>
+    <w:semiHidden/>
+    <w:unhideWhenUsed/>
+    <w:qFormat/>
+    <w:rsid w:val="0002119E"/>
+    <w:pPr>
+      <w:keepNext/>
+      <w:keepLines/>
+      <w:numPr>
+        <w:ilvl w:val="2"/>
+        <w:numId w:val="2"/>
+      </w:numPr>
+      <w:spacing w:before="200" w:after="0"/>
+      <w:outlineLvl w:val="2"/>
+    </w:pPr>
+    <w:rPr>
+      <w:rFonts w:asciiTheme="majorHAnsi" w:eastAsiaTheme="majorEastAsia" w:hAnsiTheme="majorHAnsi" w:cstheme="majorBidi"/>
+      <w:b/>
+      <w:bCs/>
+      <w:color w:val="4F81BD" w:themeColor="accent1"/>
+    </w:rPr>
+  </w:style>
+  <w:style w:type="paragraph" w:styleId="Heading4">
+    <w:name w:val="heading 4"/>
+    <w:basedOn w:val="Normal"/>
+    <w:next w:val="Normal"/>
+    <w:link w:val="Heading4Char"/>
+    <w:uiPriority w:val="9"/>
+    <w:semiHidden/>
+    <w:unhideWhenUsed/>
+    <w:qFormat/>
+    <w:rsid w:val="0002119E"/>
+    <w:pPr>
+      <w:keepNext/>
+      <w:keepLines/>
+      <w:numPr>
+        <w:ilvl w:val="3"/>
+        <w:numId w:val="2"/>
+      </w:numPr>
+      <w:spacing w:before="200" w:after="0"/>
+      <w:outlineLvl w:val="3"/>
+    </w:pPr>
+    <w:rPr>
+      <w:rFonts w:asciiTheme="majorHAnsi" w:eastAsiaTheme="majorEastAsia" w:hAnsiTheme="majorHAnsi" w:cstheme="majorBidi"/>
+      <w:b/>
+      <w:bCs/>
+      <w:i/>
+      <w:iCs/>
+      <w:color w:val="4F81BD" w:themeColor="accent1"/>
+    </w:rPr>
+  </w:style>
+  <w:style w:type="paragraph" w:styleId="Heading5">
+    <w:name w:val="heading 5"/>
+    <w:basedOn w:val="Normal"/>
+    <w:next w:val="Normal"/>
+    <w:link w:val="Heading5Char"/>
+    <w:uiPriority w:val="9"/>
+    <w:semiHidden/>
+    <w:unhideWhenUsed/>
+    <w:qFormat/>
+    <w:rsid w:val="0002119E"/>
+    <w:pPr>
+      <w:keepNext/>
+      <w:keepLines/>
+      <w:numPr>
+        <w:ilvl w:val="4"/>
+        <w:numId w:val="2"/>
+      </w:numPr>
+      <w:spacing w:before="200" w:after="0"/>
+      <w:outlineLvl w:val="4"/>
+    </w:pPr>
+    <w:rPr>
+      <w:rFonts w:asciiTheme="majorHAnsi" w:eastAsiaTheme="majorEastAsia" w:hAnsiTheme="majorHAnsi" w:cstheme="majorBidi"/>
+      <w:color w:val="243F60" w:themeColor="accent1" w:themeShade="7F"/>
+    </w:rPr>
+  </w:style>
+  <w:style w:type="paragraph" w:styleId="Heading6">
+    <w:name w:val="heading 6"/>
+    <w:basedOn w:val="Normal"/>
+    <w:next w:val="Normal"/>
+    <w:link w:val="Heading6Char"/>
+    <w:uiPriority w:val="9"/>
+    <w:semiHidden/>
+    <w:unhideWhenUsed/>
+    <w:qFormat/>
+    <w:rsid w:val="0002119E"/>
+    <w:pPr>
+      <w:keepNext/>
+      <w:keepLines/>
+      <w:numPr>
+        <w:ilvl w:val="5"/>
+        <w:numId w:val="2"/>
+      </w:numPr>
+      <w:spacing w:before="200" w:after="0"/>
+      <w:outlineLvl w:val="5"/>
+    </w:pPr>
+    <w:rPr>
+      <w:rFonts w:asciiTheme="majorHAnsi" w:eastAsiaTheme="majorEastAsia" w:hAnsiTheme="majorHAnsi" w:cstheme="majorBidi"/>
+      <w:i/>
+      <w:iCs/>
+      <w:color w:val="243F60" w:themeColor="accent1" w:themeShade="7F"/>
+    </w:rPr>
+  </w:style>
+  <w:style w:type="paragraph" w:styleId="Heading7">
+    <w:name w:val="heading 7"/>
+    <w:basedOn w:val="Normal"/>
+    <w:next w:val="Normal"/>
+    <w:link w:val="Heading7Char"/>
+    <w:uiPriority w:val="9"/>
+    <w:semiHidden/>
+    <w:unhideWhenUsed/>
+    <w:qFormat/>
+    <w:rsid w:val="0002119E"/>
+    <w:pPr>
+      <w:keepNext/>
+      <w:keepLines/>
+      <w:numPr>
+        <w:ilvl w:val="6"/>
+        <w:numId w:val="2"/>
+      </w:numPr>
+      <w:spacing w:before="200" w:after="0"/>
+      <w:outlineLvl w:val="6"/>
+    </w:pPr>
+    <w:rPr>
+      <w:rFonts w:asciiTheme="majorHAnsi" w:eastAsiaTheme="majorEastAsia" w:hAnsiTheme="majorHAnsi" w:cstheme="majorBidi"/>
+      <w:i/>
+      <w:iCs/>
+      <w:color w:val="404040" w:themeColor="text1" w:themeTint="BF"/>
+    </w:rPr>
+  </w:style>
+  <w:style w:type="paragraph" w:styleId="Heading8">
+    <w:name w:val="heading 8"/>
+    <w:basedOn w:val="Normal"/>
+    <w:next w:val="Normal"/>
+    <w:link w:val="Heading8Char"/>
+    <w:uiPriority w:val="9"/>
+    <w:semiHidden/>
+    <w:unhideWhenUsed/>
+    <w:qFormat/>
+    <w:rsid w:val="0002119E"/>
+    <w:pPr>
+      <w:keepNext/>
+      <w:keepLines/>
+      <w:numPr>
+        <w:ilvl w:val="7"/>
+        <w:numId w:val="2"/>
+      </w:numPr>
+      <w:spacing w:before="200" w:after="0"/>
+      <w:outlineLvl w:val="7"/>
+    </w:pPr>
+    <w:rPr>
+      <w:rFonts w:asciiTheme="majorHAnsi" w:eastAsiaTheme="majorEastAsia" w:hAnsiTheme="majorHAnsi" w:cstheme="majorBidi"/>
+      <w:color w:val="404040" w:themeColor="text1" w:themeTint="BF"/>
+      <w:sz w:val="20"/>
+      <w:szCs w:val="20"/>
+    </w:rPr>
+  </w:style>
+  <w:style w:type="paragraph" w:styleId="Heading9">
+    <w:name w:val="heading 9"/>
+    <w:basedOn w:val="Normal"/>
+    <w:next w:val="Normal"/>
+    <w:link w:val="Heading9Char"/>
+    <w:uiPriority w:val="9"/>
+    <w:semiHidden/>
+    <w:unhideWhenUsed/>
+    <w:qFormat/>
+    <w:rsid w:val="0002119E"/>
+    <w:pPr>
+      <w:keepNext/>
+      <w:keepLines/>
+      <w:numPr>
+        <w:ilvl w:val="8"/>
+        <w:numId w:val="2"/>
+      </w:numPr>
+      <w:spacing w:before="200" w:after="0"/>
+      <w:outlineLvl w:val="8"/>
+    </w:pPr>
+    <w:rPr>
+      <w:rFonts w:asciiTheme="majorHAnsi" w:eastAsiaTheme="majorEastAsia" w:hAnsiTheme="majorHAnsi" w:cstheme="majorBidi"/>
+      <w:i/>
+      <w:iCs/>
+      <w:color w:val="404040" w:themeColor="text1" w:themeTint="BF"/>
+      <w:sz w:val="20"/>
+      <w:szCs w:val="20"/>
     </w:rPr>
   </w:style>
   <w:style w:type="character" w:default="1" w:styleId="DefaultParagraphFont">
@@ -542,6 +1803,137 @@
       <w:color w:val="365F91" w:themeColor="accent1" w:themeShade="BF"/>
       <w:sz w:val="28"/>
       <w:szCs w:val="28"/>
+    </w:rPr>
+  </w:style>
+  <w:style w:type="paragraph" w:styleId="ListParagraph">
+    <w:name w:val="List Paragraph"/>
+    <w:basedOn w:val="Normal"/>
+    <w:uiPriority w:val="34"/>
+    <w:qFormat/>
+    <w:rsid w:val="00197D54"/>
+    <w:pPr>
+      <w:ind w:left="720"/>
+      <w:contextualSpacing/>
+    </w:pPr>
+  </w:style>
+  <w:style w:type="character" w:customStyle="1" w:styleId="Heading2Char">
+    <w:name w:val="Heading 2 Char"/>
+    <w:basedOn w:val="DefaultParagraphFont"/>
+    <w:link w:val="Heading2"/>
+    <w:uiPriority w:val="9"/>
+    <w:rsid w:val="0002119E"/>
+    <w:rPr>
+      <w:rFonts w:asciiTheme="majorHAnsi" w:eastAsiaTheme="majorEastAsia" w:hAnsiTheme="majorHAnsi" w:cstheme="majorBidi"/>
+      <w:b/>
+      <w:bCs/>
+      <w:color w:val="4F81BD" w:themeColor="accent1"/>
+      <w:sz w:val="26"/>
+      <w:szCs w:val="26"/>
+    </w:rPr>
+  </w:style>
+  <w:style w:type="character" w:customStyle="1" w:styleId="Heading3Char">
+    <w:name w:val="Heading 3 Char"/>
+    <w:basedOn w:val="DefaultParagraphFont"/>
+    <w:link w:val="Heading3"/>
+    <w:uiPriority w:val="9"/>
+    <w:semiHidden/>
+    <w:rsid w:val="0002119E"/>
+    <w:rPr>
+      <w:rFonts w:asciiTheme="majorHAnsi" w:eastAsiaTheme="majorEastAsia" w:hAnsiTheme="majorHAnsi" w:cstheme="majorBidi"/>
+      <w:b/>
+      <w:bCs/>
+      <w:color w:val="4F81BD" w:themeColor="accent1"/>
+      <w:sz w:val="24"/>
+    </w:rPr>
+  </w:style>
+  <w:style w:type="character" w:customStyle="1" w:styleId="Heading4Char">
+    <w:name w:val="Heading 4 Char"/>
+    <w:basedOn w:val="DefaultParagraphFont"/>
+    <w:link w:val="Heading4"/>
+    <w:uiPriority w:val="9"/>
+    <w:semiHidden/>
+    <w:rsid w:val="0002119E"/>
+    <w:rPr>
+      <w:rFonts w:asciiTheme="majorHAnsi" w:eastAsiaTheme="majorEastAsia" w:hAnsiTheme="majorHAnsi" w:cstheme="majorBidi"/>
+      <w:b/>
+      <w:bCs/>
+      <w:i/>
+      <w:iCs/>
+      <w:color w:val="4F81BD" w:themeColor="accent1"/>
+      <w:sz w:val="24"/>
+    </w:rPr>
+  </w:style>
+  <w:style w:type="character" w:customStyle="1" w:styleId="Heading5Char">
+    <w:name w:val="Heading 5 Char"/>
+    <w:basedOn w:val="DefaultParagraphFont"/>
+    <w:link w:val="Heading5"/>
+    <w:uiPriority w:val="9"/>
+    <w:semiHidden/>
+    <w:rsid w:val="0002119E"/>
+    <w:rPr>
+      <w:rFonts w:asciiTheme="majorHAnsi" w:eastAsiaTheme="majorEastAsia" w:hAnsiTheme="majorHAnsi" w:cstheme="majorBidi"/>
+      <w:color w:val="243F60" w:themeColor="accent1" w:themeShade="7F"/>
+      <w:sz w:val="24"/>
+    </w:rPr>
+  </w:style>
+  <w:style w:type="character" w:customStyle="1" w:styleId="Heading6Char">
+    <w:name w:val="Heading 6 Char"/>
+    <w:basedOn w:val="DefaultParagraphFont"/>
+    <w:link w:val="Heading6"/>
+    <w:uiPriority w:val="9"/>
+    <w:semiHidden/>
+    <w:rsid w:val="0002119E"/>
+    <w:rPr>
+      <w:rFonts w:asciiTheme="majorHAnsi" w:eastAsiaTheme="majorEastAsia" w:hAnsiTheme="majorHAnsi" w:cstheme="majorBidi"/>
+      <w:i/>
+      <w:iCs/>
+      <w:color w:val="243F60" w:themeColor="accent1" w:themeShade="7F"/>
+      <w:sz w:val="24"/>
+    </w:rPr>
+  </w:style>
+  <w:style w:type="character" w:customStyle="1" w:styleId="Heading7Char">
+    <w:name w:val="Heading 7 Char"/>
+    <w:basedOn w:val="DefaultParagraphFont"/>
+    <w:link w:val="Heading7"/>
+    <w:uiPriority w:val="9"/>
+    <w:semiHidden/>
+    <w:rsid w:val="0002119E"/>
+    <w:rPr>
+      <w:rFonts w:asciiTheme="majorHAnsi" w:eastAsiaTheme="majorEastAsia" w:hAnsiTheme="majorHAnsi" w:cstheme="majorBidi"/>
+      <w:i/>
+      <w:iCs/>
+      <w:color w:val="404040" w:themeColor="text1" w:themeTint="BF"/>
+      <w:sz w:val="24"/>
+    </w:rPr>
+  </w:style>
+  <w:style w:type="character" w:customStyle="1" w:styleId="Heading8Char">
+    <w:name w:val="Heading 8 Char"/>
+    <w:basedOn w:val="DefaultParagraphFont"/>
+    <w:link w:val="Heading8"/>
+    <w:uiPriority w:val="9"/>
+    <w:semiHidden/>
+    <w:rsid w:val="0002119E"/>
+    <w:rPr>
+      <w:rFonts w:asciiTheme="majorHAnsi" w:eastAsiaTheme="majorEastAsia" w:hAnsiTheme="majorHAnsi" w:cstheme="majorBidi"/>
+      <w:color w:val="404040" w:themeColor="text1" w:themeTint="BF"/>
+      <w:sz w:val="20"/>
+      <w:szCs w:val="20"/>
+    </w:rPr>
+  </w:style>
+  <w:style w:type="character" w:customStyle="1" w:styleId="Heading9Char">
+    <w:name w:val="Heading 9 Char"/>
+    <w:basedOn w:val="DefaultParagraphFont"/>
+    <w:link w:val="Heading9"/>
+    <w:uiPriority w:val="9"/>
+    <w:semiHidden/>
+    <w:rsid w:val="0002119E"/>
+    <w:rPr>
+      <w:rFonts w:asciiTheme="majorHAnsi" w:eastAsiaTheme="majorEastAsia" w:hAnsiTheme="majorHAnsi" w:cstheme="majorBidi"/>
+      <w:i/>
+      <w:iCs/>
+      <w:color w:val="404040" w:themeColor="text1" w:themeTint="BF"/>
+      <w:sz w:val="20"/>
+      <w:szCs w:val="20"/>
     </w:rPr>
   </w:style>
 </w:styles>

</xml_diff>

<commit_message>
Abstract of each chapter written - Version 1
</commit_message>
<xml_diff>
--- a/DataFusionForSleepStudies/DATA FUSION FOR SLEEP STUDIES.docx
+++ b/DataFusionForSleepStudies/DATA FUSION FOR SLEEP STUDIES.docx
@@ -348,9 +348,50 @@
     <w:p>
       <w:pPr>
         <w:pStyle w:val="Heading2"/>
+        <w:spacing w:line="480" w:lineRule="auto"/>
       </w:pPr>
       <w:r>
         <w:t xml:space="preserve">System Architecture </w:t>
+      </w:r>
+    </w:p>
+    <w:p>
+      <w:pPr>
+        <w:spacing w:line="480" w:lineRule="auto"/>
+      </w:pPr>
+      <w:r>
+        <w:t>The aim of the section is to discuss the current system and design a system</w:t>
+      </w:r>
+      <w:r>
+        <w:t xml:space="preserve"> architecture for data fusion of data during sleep apnoea studies</w:t>
+      </w:r>
+      <w:r>
+        <w:t>.</w:t>
+      </w:r>
+    </w:p>
+    <w:p>
+      <w:pPr>
+        <w:pStyle w:val="Heading3"/>
+      </w:pPr>
+      <w:r>
+        <w:t xml:space="preserve">Current System </w:t>
+      </w:r>
+    </w:p>
+    <w:p>
+      <w:pPr>
+        <w:pStyle w:val="Heading3"/>
+      </w:pPr>
+      <w:r>
+        <w:t xml:space="preserve">System Architecture </w:t>
+      </w:r>
+    </w:p>
+    <w:p/>
+    <w:p/>
+    <w:p>
+      <w:pPr>
+        <w:pStyle w:val="Heading2"/>
+      </w:pPr>
+      <w:r>
+        <w:t xml:space="preserve">Risk Analysis </w:t>
       </w:r>
     </w:p>
     <w:p>
@@ -992,7 +1033,6 @@
     <w:next w:val="Normal"/>
     <w:link w:val="Heading3Char"/>
     <w:uiPriority w:val="9"/>
-    <w:semiHidden/>
     <w:unhideWhenUsed/>
     <w:qFormat/>
     <w:rsid w:val="0002119E"/>
@@ -1250,7 +1290,6 @@
     <w:basedOn w:val="DefaultParagraphFont"/>
     <w:link w:val="Heading3"/>
     <w:uiPriority w:val="9"/>
-    <w:semiHidden/>
     <w:rsid w:val="0002119E"/>
     <w:rPr>
       <w:rFonts w:asciiTheme="majorHAnsi" w:eastAsiaTheme="majorEastAsia" w:hAnsiTheme="majorHAnsi" w:cstheme="majorBidi"/>
@@ -1578,7 +1617,6 @@
     <w:next w:val="Normal"/>
     <w:link w:val="Heading3Char"/>
     <w:uiPriority w:val="9"/>
-    <w:semiHidden/>
     <w:unhideWhenUsed/>
     <w:qFormat/>
     <w:rsid w:val="0002119E"/>
@@ -1836,7 +1874,6 @@
     <w:basedOn w:val="DefaultParagraphFont"/>
     <w:link w:val="Heading3"/>
     <w:uiPriority w:val="9"/>
-    <w:semiHidden/>
     <w:rsid w:val="0002119E"/>
     <w:rPr>
       <w:rFonts w:asciiTheme="majorHAnsi" w:eastAsiaTheme="majorEastAsia" w:hAnsiTheme="majorHAnsi" w:cstheme="majorBidi"/>

</xml_diff>